<commit_message>
update oyster protocols and data entry spreadsheets
</commit_message>
<xml_diff>
--- a/oyster/protocol_word_documents/marinegeo_protocol_oyster_reef_area_and_height.docx
+++ b/oyster/protocol_word_documents/marinegeo_protocol_oyster_reef_area_and_height.docx
@@ -59,7 +59,7 @@
             <v:path o:extrusionok="f" gradientshapeok="t" o:connecttype="rect"/>
             <o:lock v:ext="edit" aspectratio="t"/>
           </v:shapetype>
-          <v:shape id="_x0000_i1029" type="#_x0000_t75" alt="" style="width:467.85pt;height:1.5pt;mso-width-percent:0;mso-height-percent:0;mso-width-percent:0;mso-height-percent:0" o:hrpct="0" o:hralign="center" o:hr="t">
+          <v:shape id="_x0000_i1025" type="#_x0000_t75" alt="" style="width:467.85pt;height:1.5pt;mso-width-percent:0;mso-height-percent:0;mso-width-percent:0;mso-height-percent:0" o:hrpct="0" o:hralign="center" o:hr="t">
             <v:imagedata r:id="rId7" o:title="Default Line"/>
           </v:shape>
         </w:pict>
@@ -181,47 +181,39 @@
           <w:sz w:val="22"/>
           <w:szCs w:val="22"/>
         </w:rPr>
-        <w:t xml:space="preserve">Protocol: </w:t>
-      </w:r>
-      <w:r>
-        <w:rPr>
-          <w:rFonts w:ascii="Arial" w:hAnsi="Arial" w:cs="Arial"/>
-          <w:sz w:val="22"/>
-          <w:szCs w:val="22"/>
-        </w:rPr>
-        <w:t>Oyster Reef Area and Height</w:t>
-      </w:r>
-      <w:r>
-        <w:rPr>
-          <w:rFonts w:ascii="Arial" w:hAnsi="Arial" w:cs="Arial"/>
-          <w:sz w:val="22"/>
-          <w:szCs w:val="22"/>
-        </w:rPr>
-        <w:t xml:space="preserve"> (202</w:t>
-      </w:r>
-      <w:r>
-        <w:rPr>
-          <w:rFonts w:ascii="Arial" w:hAnsi="Arial" w:cs="Arial"/>
-          <w:sz w:val="22"/>
-          <w:szCs w:val="22"/>
-        </w:rPr>
-        <w:t>1</w:t>
-      </w:r>
-      <w:r>
-        <w:rPr>
-          <w:rFonts w:ascii="Arial" w:hAnsi="Arial" w:cs="Arial"/>
-          <w:sz w:val="22"/>
-          <w:szCs w:val="22"/>
-        </w:rPr>
-        <w:t>)</w:t>
-      </w:r>
-      <w:r>
-        <w:rPr>
-          <w:rFonts w:ascii="Arial" w:hAnsi="Arial" w:cs="Arial"/>
-          <w:sz w:val="22"/>
-          <w:szCs w:val="22"/>
-        </w:rPr>
-        <w:t>.</w:t>
+        <w:t>MarineGEO Oyster Reef Habitat</w:t>
+      </w:r>
+      <w:r>
+        <w:rPr>
+          <w:rFonts w:ascii="Arial" w:hAnsi="Arial" w:cs="Arial"/>
+          <w:sz w:val="22"/>
+          <w:szCs w:val="22"/>
+        </w:rPr>
+        <w:t xml:space="preserve"> Monitoring</w:t>
+      </w:r>
+      <w:r>
+        <w:rPr>
+          <w:rFonts w:ascii="Arial" w:hAnsi="Arial" w:cs="Arial"/>
+          <w:sz w:val="22"/>
+          <w:szCs w:val="22"/>
+        </w:rPr>
+        <w:t xml:space="preserve"> Protocol (2021). </w:t>
+      </w:r>
+      <w:r>
+        <w:rPr>
+          <w:rFonts w:ascii="Arial" w:hAnsi="Arial" w:cs="Arial"/>
+          <w:sz w:val="22"/>
+          <w:szCs w:val="22"/>
+        </w:rPr>
+        <w:t xml:space="preserve">Janiak, Dean, </w:t>
+      </w:r>
+      <w:r>
+        <w:rPr>
+          <w:rFonts w:ascii="Arial" w:hAnsi="Arial" w:cs="Arial"/>
+          <w:sz w:val="22"/>
+          <w:szCs w:val="22"/>
+        </w:rPr>
+        <w:t>Tennenbaum Marine Observatories Network, MarineGEO, Smithsonian Institution.</w:t>
       </w:r>
       <w:r>
         <w:rPr>
@@ -231,66 +223,22 @@
         </w:rPr>
         <w:t xml:space="preserve"> </w:t>
       </w:r>
-      <w:proofErr w:type="spellStart"/>
-      <w:r>
-        <w:rPr>
-          <w:rFonts w:ascii="Arial" w:hAnsi="Arial" w:cs="Arial"/>
-          <w:sz w:val="22"/>
-          <w:szCs w:val="22"/>
-        </w:rPr>
-        <w:t>Tennenbaum</w:t>
-      </w:r>
-      <w:proofErr w:type="spellEnd"/>
-      <w:r>
-        <w:rPr>
-          <w:rFonts w:ascii="Arial" w:hAnsi="Arial" w:cs="Arial"/>
-          <w:sz w:val="22"/>
-          <w:szCs w:val="22"/>
-        </w:rPr>
-        <w:t xml:space="preserve"> M</w:t>
-      </w:r>
-      <w:r>
-        <w:rPr>
-          <w:rFonts w:ascii="Arial" w:hAnsi="Arial" w:cs="Arial"/>
-          <w:sz w:val="22"/>
-          <w:szCs w:val="22"/>
-        </w:rPr>
-        <w:t>a</w:t>
-      </w:r>
-      <w:r>
-        <w:rPr>
-          <w:rFonts w:ascii="Arial" w:hAnsi="Arial" w:cs="Arial"/>
-          <w:sz w:val="22"/>
-          <w:szCs w:val="22"/>
-        </w:rPr>
-        <w:t xml:space="preserve">rine Observatories Network, </w:t>
-      </w:r>
-      <w:proofErr w:type="spellStart"/>
-      <w:r>
-        <w:rPr>
-          <w:rFonts w:ascii="Arial" w:hAnsi="Arial" w:cs="Arial"/>
-          <w:sz w:val="22"/>
-          <w:szCs w:val="22"/>
-        </w:rPr>
-        <w:t>MarineGEO</w:t>
-      </w:r>
-      <w:proofErr w:type="spellEnd"/>
-      <w:r>
-        <w:rPr>
-          <w:rFonts w:ascii="Arial" w:hAnsi="Arial" w:cs="Arial"/>
-          <w:sz w:val="22"/>
-          <w:szCs w:val="22"/>
-        </w:rPr>
-        <w:t>, Smithsonian Institution.</w:t>
-      </w:r>
-    </w:p>
-    <w:p>
-      <w:pPr>
-        <w:pStyle w:val="BodyText"/>
-        <w:rPr>
-          <w:rFonts w:ascii="Arial" w:hAnsi="Arial" w:cs="Arial"/>
-        </w:rPr>
-      </w:pPr>
+      <w:r>
+        <w:rPr>
+          <w:rFonts w:ascii="Arial" w:hAnsi="Arial" w:cs="Arial"/>
+          <w:sz w:val="22"/>
+          <w:szCs w:val="22"/>
+        </w:rPr>
+        <w:t>https://doi.org/10.25573/serc.14714328</w:t>
+      </w:r>
+      <w:r>
+        <w:rPr>
+          <w:rFonts w:ascii="Arial" w:hAnsi="Arial" w:cs="Arial"/>
+          <w:sz w:val="22"/>
+          <w:szCs w:val="22"/>
+        </w:rPr>
+        <w:t>.v1</w:t>
+      </w:r>
     </w:p>
     <w:p>
       <w:pPr>
@@ -374,7 +322,7 @@
         </w:rPr>
         <w:lastRenderedPageBreak/>
         <w:pict w14:anchorId="1661A926">
-          <v:shape id="_x0000_i1028" type="#_x0000_t75" alt="" style="width:467.85pt;height:1.5pt;mso-width-percent:0;mso-height-percent:0;mso-width-percent:0;mso-height-percent:0" o:hrpct="0" o:hralign="center" o:hr="t">
+          <v:shape id="_x0000_i1026" type="#_x0000_t75" alt="" style="width:467.85pt;height:1.5pt;mso-width-percent:0;mso-height-percent:0;mso-width-percent:0;mso-height-percent:0" o:hrpct="0" o:hralign="center" o:hr="t">
             <v:imagedata r:id="rId7" o:title="Default Line"/>
           </v:shape>
         </w:pict>
@@ -497,25 +445,7 @@
           <w:sz w:val="22"/>
           <w:szCs w:val="22"/>
         </w:rPr>
-        <w:t xml:space="preserve"> from year to year.  Because of this, </w:t>
-      </w:r>
-      <w:proofErr w:type="spellStart"/>
-      <w:r>
-        <w:rPr>
-          <w:rFonts w:ascii="Arial" w:eastAsia="Arial" w:hAnsi="Arial" w:cs="Arial"/>
-          <w:sz w:val="22"/>
-          <w:szCs w:val="22"/>
-        </w:rPr>
-        <w:t>MarineGEO</w:t>
-      </w:r>
-      <w:proofErr w:type="spellEnd"/>
-      <w:r>
-        <w:rPr>
-          <w:rFonts w:ascii="Arial" w:eastAsia="Arial" w:hAnsi="Arial" w:cs="Arial"/>
-          <w:sz w:val="22"/>
-          <w:szCs w:val="22"/>
-        </w:rPr>
-        <w:t xml:space="preserve"> requests that this be done at least initially to serve as a baseline and every </w:t>
+        <w:t xml:space="preserve"> from year to year.  Because of this, MarineGEO requests that this be done at least initially to serve as a baseline and every </w:t>
       </w:r>
       <w:r>
         <w:rPr>
@@ -753,25 +683,7 @@
           <w:sz w:val="22"/>
           <w:szCs w:val="22"/>
         </w:rPr>
-        <w:t xml:space="preserve">Preparation: </w:t>
-      </w:r>
-      <w:proofErr w:type="gramStart"/>
-      <w:r>
-        <w:rPr>
-          <w:rFonts w:ascii="Arial" w:eastAsia="Arial" w:hAnsi="Arial" w:cs="Arial"/>
-          <w:sz w:val="22"/>
-          <w:szCs w:val="22"/>
-        </w:rPr>
-        <w:t>1 person</w:t>
-      </w:r>
-      <w:proofErr w:type="gramEnd"/>
-      <w:r>
-        <w:rPr>
-          <w:rFonts w:ascii="Arial" w:eastAsia="Arial" w:hAnsi="Arial" w:cs="Arial"/>
-          <w:sz w:val="22"/>
-          <w:szCs w:val="22"/>
-        </w:rPr>
-        <w:t xml:space="preserve"> x &lt;1 day</w:t>
+        <w:t>Preparation: 1 person x &lt;1 day</w:t>
       </w:r>
     </w:p>
     <w:p>
@@ -828,25 +740,7 @@
           <w:sz w:val="22"/>
           <w:szCs w:val="22"/>
         </w:rPr>
-        <w:t xml:space="preserve">Data processing: </w:t>
-      </w:r>
-      <w:proofErr w:type="gramStart"/>
-      <w:r>
-        <w:rPr>
-          <w:rFonts w:ascii="Arial" w:eastAsia="Arial" w:hAnsi="Arial" w:cs="Arial"/>
-          <w:sz w:val="22"/>
-          <w:szCs w:val="22"/>
-        </w:rPr>
-        <w:t>1 person</w:t>
-      </w:r>
-      <w:proofErr w:type="gramEnd"/>
-      <w:r>
-        <w:rPr>
-          <w:rFonts w:ascii="Arial" w:eastAsia="Arial" w:hAnsi="Arial" w:cs="Arial"/>
-          <w:sz w:val="22"/>
-          <w:szCs w:val="22"/>
-        </w:rPr>
-        <w:t xml:space="preserve"> x &lt;1 day</w:t>
+        <w:t>Data processing: 1 person x &lt;1 day</w:t>
       </w:r>
     </w:p>
     <w:p>
@@ -1033,7 +927,7 @@
         </w:rPr>
         <w:lastRenderedPageBreak/>
         <w:pict w14:anchorId="08EEC09E">
-          <v:shape id="_x0000_i1026" type="#_x0000_t75" alt="" style="width:467.85pt;height:1.5pt;mso-width-percent:0;mso-height-percent:0;mso-width-percent:0;mso-height-percent:0" o:hrpct="0" o:hralign="center" o:hr="t">
+          <v:shape id="_x0000_i1028" type="#_x0000_t75" alt="" style="width:467.85pt;height:1.5pt;mso-width-percent:0;mso-height-percent:0;mso-width-percent:0;mso-height-percent:0" o:hrpct="0" o:hralign="center" o:hr="t">
             <v:imagedata r:id="rId7" o:title="Default Line"/>
           </v:shape>
         </w:pict>
@@ -1165,21 +1059,7 @@
         <w:rPr>
           <w:rFonts w:ascii="Arial" w:eastAsia="Arial" w:hAnsi="Arial" w:cs="Arial"/>
         </w:rPr>
-        <w:t xml:space="preserve">Review the </w:t>
-      </w:r>
-      <w:proofErr w:type="spellStart"/>
-      <w:r>
-        <w:rPr>
-          <w:rFonts w:ascii="Arial" w:eastAsia="Arial" w:hAnsi="Arial" w:cs="Arial"/>
-        </w:rPr>
-        <w:t>MarineGEO</w:t>
-      </w:r>
-      <w:proofErr w:type="spellEnd"/>
-      <w:r>
-        <w:rPr>
-          <w:rFonts w:ascii="Arial" w:eastAsia="Arial" w:hAnsi="Arial" w:cs="Arial"/>
-        </w:rPr>
-        <w:t xml:space="preserve"> </w:t>
+        <w:t xml:space="preserve">Review the MarineGEO </w:t>
       </w:r>
       <w:r>
         <w:rPr>
@@ -1384,43 +1264,7 @@
           <w:sz w:val="22"/>
           <w:szCs w:val="22"/>
         </w:rPr>
-        <w:t xml:space="preserve"> For large intertidal reefs, walk the continuous edge (&lt;25% dead/live shell) of the reef(s) using a standard hand-held GPS. Collect several points that are 3 – 5 m apart along the edge of the reef. The more points collected will increase the accuracy of the area calculated during post-processing, however, GPS units have an estimated accuracy of roughly 3 m and an excessive </w:t>
-      </w:r>
-      <w:proofErr w:type="gramStart"/>
-      <w:r>
-        <w:rPr>
-          <w:rFonts w:ascii="Arial" w:eastAsia="Arial" w:hAnsi="Arial" w:cs="Arial"/>
-          <w:sz w:val="22"/>
-          <w:szCs w:val="22"/>
-        </w:rPr>
-        <w:t>amount</w:t>
-      </w:r>
-      <w:proofErr w:type="gramEnd"/>
-      <w:r>
-        <w:rPr>
-          <w:rFonts w:ascii="Arial" w:eastAsia="Arial" w:hAnsi="Arial" w:cs="Arial"/>
-          <w:sz w:val="22"/>
-          <w:szCs w:val="22"/>
-        </w:rPr>
-        <w:t xml:space="preserve"> of points will not help accuracy. Coordinates are later entered into mapping software (</w:t>
-      </w:r>
-      <w:proofErr w:type="gramStart"/>
-      <w:r>
-        <w:rPr>
-          <w:rFonts w:ascii="Arial" w:eastAsia="Arial" w:hAnsi="Arial" w:cs="Arial"/>
-          <w:sz w:val="22"/>
-          <w:szCs w:val="22"/>
-        </w:rPr>
-        <w:t>e.g.</w:t>
-      </w:r>
-      <w:proofErr w:type="gramEnd"/>
-      <w:r>
-        <w:rPr>
-          <w:rFonts w:ascii="Arial" w:eastAsia="Arial" w:hAnsi="Arial" w:cs="Arial"/>
-          <w:sz w:val="22"/>
-          <w:szCs w:val="22"/>
-        </w:rPr>
-        <w:t xml:space="preserve"> ArcGIS) in order to calculate reef area.  GPS points can also be loaded into Google Earth and a polygon can be created to establish the areal extent of the reef.  Using a GPS device is not recommended for small reefs and it is more accurate to pick a</w:t>
+        <w:t xml:space="preserve"> For large intertidal reefs, walk the continuous edge (&lt;25% dead/live shell) of the reef(s) using a standard hand-held GPS. Collect several points that are 3 – 5 m apart along the edge of the reef. The more points collected will increase the accuracy of the area calculated during post-processing, however, GPS units have an estimated accuracy of roughly 3 m and an excessive amount of points will not help accuracy. Coordinates are later entered into mapping software (e.g. ArcGIS) in order to calculate reef area.  GPS points can also be loaded into Google Earth and a polygon can be created to establish the areal extent of the reef.  Using a GPS device is not recommended for small reefs and it is more accurate to pick a</w:t>
       </w:r>
       <w:r>
         <w:rPr>
@@ -1868,7 +1712,7 @@
                 <v:stroke joinstyle="miter"/>
                 <v:path gradientshapeok="t" o:connecttype="rect"/>
               </v:shapetype>
-              <v:shape id="Text Box 11" o:spid="_x0000_s1026" type="#_x0000_t202" style="position:absolute;left:0;text-align:left;margin-left:219.45pt;margin-top:139.1pt;width:250.95pt;height:29.35pt;z-index:251662336;visibility:visible;mso-wrap-style:square;mso-width-percent:0;mso-wrap-distance-left:9pt;mso-wrap-distance-top:0;mso-wrap-distance-right:9pt;mso-wrap-distance-bottom:0;mso-position-horizontal:absolute;mso-position-horizontal-relative:text;mso-position-vertical:absolute;mso-position-vertical-relative:text;mso-width-percent:0;mso-width-relative:margin;v-text-anchor:top" o:gfxdata="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" fillcolor="white [3201]" stroked="f" strokeweight=".5pt">
+              <v:shape id="Text Box 11" o:spid="_x0000_s1026" type="#_x0000_t202" style="position:absolute;left:0;text-align:left;margin-left:219.45pt;margin-top:139.1pt;width:250.95pt;height:29.35pt;z-index:251662336;visibility:visible;mso-wrap-style:square;mso-width-percent:0;mso-wrap-distance-left:9pt;mso-wrap-distance-top:0;mso-wrap-distance-right:9pt;mso-wrap-distance-bottom:0;mso-position-horizontal:absolute;mso-position-horizontal-relative:text;mso-position-vertical:absolute;mso-position-vertical-relative:text;mso-width-percent:0;mso-width-relative:margin;v-text-anchor:top" o:gfxdata="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" fillcolor="white [3201]" stroked="f" strokeweight=".5pt">
                 <v:textbox>
                   <w:txbxContent>
                     <w:p>
@@ -2111,7 +1955,7 @@
         </w:rPr>
         <w:lastRenderedPageBreak/>
         <w:pict w14:anchorId="6AAAA729">
-          <v:shape id="_x0000_i1025" type="#_x0000_t75" alt="" style="width:467.85pt;height:1.5pt;mso-width-percent:0;mso-height-percent:0;mso-width-percent:0;mso-height-percent:0" o:hrpct="0" o:hralign="center" o:hr="t">
+          <v:shape id="_x0000_i1029" type="#_x0000_t75" alt="" style="width:467.85pt;height:1.5pt;mso-width-percent:0;mso-height-percent:0;mso-width-percent:0;mso-height-percent:0" o:hrpct="0" o:hralign="center" o:hr="t">
             <v:imagedata r:id="rId7" o:title="Default Line"/>
           </v:shape>
         </w:pict>
@@ -2195,7 +2039,7 @@
           <w:sz w:val="22"/>
           <w:szCs w:val="22"/>
         </w:rPr>
-        <w:t>Enter data into the provided data entry template. Each template is an Excel spreadsheet. Please provide as much protocol and sample metadata as possible, such as the protocol version and contact information. Use the “notes” columns to provide additional information or context if a relevant column doesn’t already exist, rather than renaming or creating columns.</w:t>
+        <w:t>Enter data into the provided data entry template. Each template is an Excel spreadsheet. Please provide as much protocol and sample metadata as possible. Use the “notes” columns to provide additional information or context if a relevant column doesn’t already exist, rather than renaming or creating columns.</w:t>
       </w:r>
     </w:p>
     <w:p>

</xml_diff>